<commit_message>
added a couple activities in text
</commit_message>
<xml_diff>
--- a/.rootSSotM/text.docx
+++ b/.rootSSotM/text.docx
@@ -542,7 +542,14 @@
           <w:b/>
           <w:bCs/>
         </w:rPr>
-        <w:t>moon</w:t>
+        <w:t>M</w:t>
+      </w:r>
+      <w:r>
+        <w:rPr>
+          <w:b/>
+          <w:bCs/>
+        </w:rPr>
+        <w:t>oon</w:t>
       </w:r>
       <w:r>
         <w:rPr>
@@ -606,6 +613,7 @@
     </w:p>
     <w:p>
       <w:pPr>
+        <w:ind w:left="720"/>
         <w:rPr>
           <w:b/>
           <w:bCs/>
@@ -617,6 +625,189 @@
           <w:bCs/>
         </w:rPr>
         <w:lastRenderedPageBreak/>
+        <w:t>Activities:</w:t>
+      </w:r>
+    </w:p>
+    <w:p>
+      <w:pPr>
+        <w:ind w:left="720"/>
+        <w:rPr>
+          <w:b/>
+          <w:bCs/>
+        </w:rPr>
+      </w:pPr>
+      <w:r>
+        <w:rPr>
+          <w:b/>
+          <w:bCs/>
+        </w:rPr>
+        <w:t>Basketball on the Moon</w:t>
+      </w:r>
+    </w:p>
+    <w:p>
+      <w:pPr>
+        <w:ind w:left="720"/>
+      </w:pPr>
+      <w:r>
+        <w:t xml:space="preserve">Are you a Space Jam fan? </w:t>
+      </w:r>
+      <w:r>
+        <w:t>Discover your inner Michael Jordan</w:t>
+      </w:r>
+      <w:r>
+        <w:t>, f</w:t>
+      </w:r>
+      <w:r>
+        <w:t xml:space="preserve">ly across the </w:t>
+      </w:r>
+      <w:r>
+        <w:t xml:space="preserve">field and score slam </w:t>
+      </w:r>
+      <w:r>
+        <w:t>dunks</w:t>
+      </w:r>
+      <w:r>
+        <w:t xml:space="preserve"> like you’re an </w:t>
+      </w:r>
+      <w:r>
+        <w:t>pro</w:t>
+      </w:r>
+      <w:r>
+        <w:t xml:space="preserve"> NBA player</w:t>
+      </w:r>
+      <w:r>
+        <w:t>!</w:t>
+      </w:r>
+    </w:p>
+    <w:p>
+      <w:pPr>
+        <w:ind w:left="720"/>
+        <w:rPr>
+          <w:b/>
+          <w:bCs/>
+        </w:rPr>
+      </w:pPr>
+      <w:r>
+        <w:rPr>
+          <w:b/>
+          <w:bCs/>
+        </w:rPr>
+        <w:t>Tycho Crater Tour</w:t>
+      </w:r>
+    </w:p>
+    <w:p>
+      <w:pPr>
+        <w:ind w:left="720"/>
+      </w:pPr>
+      <w:r>
+        <w:t xml:space="preserve">Named after a Danish Astronomer Tycho Brahe, this young </w:t>
+      </w:r>
+      <w:r>
+        <w:t xml:space="preserve">baby </w:t>
+      </w:r>
+      <w:r>
+        <w:t xml:space="preserve">crater </w:t>
+      </w:r>
+      <w:r>
+        <w:t>is only 108 Million Years ol</w:t>
+      </w:r>
+      <w:r>
+        <w:t>d. Set your foot on it among of its early explorers and learn a lot cool facts about the crater formations and asteroids.</w:t>
+      </w:r>
+    </w:p>
+    <w:p>
+      <w:pPr>
+        <w:ind w:left="720"/>
+        <w:rPr>
+          <w:b/>
+          <w:bCs/>
+        </w:rPr>
+      </w:pPr>
+      <w:r>
+        <w:rPr>
+          <w:b/>
+          <w:bCs/>
+        </w:rPr>
+        <w:t xml:space="preserve">Pick </w:t>
+      </w:r>
+      <w:r>
+        <w:rPr>
+          <w:b/>
+          <w:bCs/>
+        </w:rPr>
+        <w:t>your L</w:t>
+      </w:r>
+      <w:r>
+        <w:rPr>
+          <w:b/>
+          <w:bCs/>
+        </w:rPr>
+        <w:t xml:space="preserve">ucky </w:t>
+      </w:r>
+      <w:r>
+        <w:rPr>
+          <w:b/>
+          <w:bCs/>
+        </w:rPr>
+        <w:t>M</w:t>
+      </w:r>
+      <w:r>
+        <w:rPr>
+          <w:b/>
+          <w:bCs/>
+        </w:rPr>
+        <w:t>oonrock</w:t>
+      </w:r>
+    </w:p>
+    <w:p>
+      <w:pPr>
+        <w:ind w:left="720"/>
+      </w:pPr>
+      <w:r>
+        <w:t xml:space="preserve">Bring a piece of the Moon back to Earth to show off to your friends and remind you about your space trip. </w:t>
+      </w:r>
+      <w:r>
+        <w:t>Just make sure not to pick a rock with traces of destructive hostile alien life forms</w:t>
+      </w:r>
+      <w:r>
+        <w:t xml:space="preserve">… </w:t>
+      </w:r>
+      <w:r>
+        <w:rPr>
+          <mc:AlternateContent>
+            <mc:Choice Requires="w16se"/>
+            <mc:Fallback>
+              <w:rFonts w:ascii="Segoe UI Emoji" w:eastAsia="Segoe UI Emoji" w:hAnsi="Segoe UI Emoji" w:cs="Segoe UI Emoji"/>
+            </mc:Fallback>
+          </mc:AlternateContent>
+        </w:rPr>
+        <mc:AlternateContent>
+          <mc:Choice Requires="w16se">
+            <w16se:symEx w16se:font="Segoe UI Emoji" w16se:char="1F60A"/>
+          </mc:Choice>
+          <mc:Fallback>
+            <w:t>😊</w:t>
+          </mc:Fallback>
+        </mc:AlternateContent>
+      </w:r>
+    </w:p>
+    <w:p>
+      <w:pPr>
+        <w:ind w:left="720"/>
+      </w:pPr>
+    </w:p>
+    <w:p>
+      <w:pPr>
+        <w:rPr>
+          <w:b/>
+          <w:bCs/>
+        </w:rPr>
+      </w:pPr>
+      <w:r>
+        <w:rPr>
+          <w:b/>
+          <w:bCs/>
+        </w:rPr>
         <w:t>Page 3 – Booking</w:t>
       </w:r>
     </w:p>
@@ -858,6 +1049,7 @@
           <w:b/>
           <w:bCs/>
         </w:rPr>
+        <w:lastRenderedPageBreak/>
         <w:t>How does</w:t>
       </w:r>
       <w:r>

</xml_diff>